<commit_message>
Update KAYVI_Byte - Work Package.docx
</commit_message>
<xml_diff>
--- a/documentation/projman/KAYVI_Byte - Work Package.docx
+++ b/documentation/projman/KAYVI_Byte - Work Package.docx
@@ -721,292 +721,421 @@
           </w:tcPr>
           <w:p>
             <w:pPr>
-              <w:rPr>
-                <w:rFonts w:cstheme="minorHAnsi"/>
-                <w:sz w:val="24"/>
-                <w:szCs w:val="24"/>
+              <w:pStyle w:val="paragraph"/>
+              <w:spacing w:before="0" w:beforeAutospacing="0" w:after="0" w:afterAutospacing="0"/>
+              <w:textAlignment w:val="baseline"/>
+              <w:rPr>
+                <w:rFonts w:ascii="Segoe UI" w:hAnsi="Segoe UI" w:cs="Segoe UI"/>
+                <w:sz w:val="18"/>
+                <w:szCs w:val="18"/>
               </w:rPr>
             </w:pPr>
             <w:r>
               <w:rPr>
-                <w:rFonts w:cstheme="minorHAnsi"/>
-                <w:sz w:val="24"/>
-                <w:szCs w:val="24"/>
+                <w:rStyle w:val="normaltextrun"/>
+                <w:rFonts w:ascii="Calibri" w:hAnsi="Calibri" w:cs="Calibri"/>
               </w:rPr>
               <w:t>Hardware Cost: PHP 217,108</w:t>
             </w:r>
             <w:r>
               <w:rPr>
-                <w:rFonts w:cstheme="minorHAnsi"/>
-                <w:sz w:val="24"/>
-                <w:szCs w:val="24"/>
+                <w:rStyle w:val="scxw38753507"/>
+                <w:rFonts w:ascii="Calibri" w:hAnsi="Calibri" w:cs="Calibri"/>
+              </w:rPr>
+              <w:t> </w:t>
+            </w:r>
+            <w:r>
+              <w:rPr>
+                <w:rFonts w:ascii="Calibri" w:hAnsi="Calibri" w:cs="Calibri"/>
               </w:rPr>
               <w:br/>
+            </w:r>
+            <w:r>
+              <w:rPr>
+                <w:rStyle w:val="normaltextrun"/>
+                <w:rFonts w:ascii="Calibri" w:hAnsi="Calibri" w:cs="Calibri"/>
+              </w:rPr>
               <w:t>Software Cost: PHP 11, 260</w:t>
             </w:r>
+            <w:r>
+              <w:rPr>
+                <w:rStyle w:val="eop"/>
+                <w:rFonts w:ascii="Calibri" w:hAnsi="Calibri" w:cs="Calibri"/>
+              </w:rPr>
+              <w:t> </w:t>
+            </w:r>
           </w:p>
           <w:p>
             <w:pPr>
-              <w:rPr>
-                <w:rFonts w:cstheme="minorHAnsi"/>
-                <w:sz w:val="24"/>
-                <w:szCs w:val="24"/>
+              <w:pStyle w:val="paragraph"/>
+              <w:spacing w:before="0" w:beforeAutospacing="0" w:after="0" w:afterAutospacing="0"/>
+              <w:textAlignment w:val="baseline"/>
+              <w:rPr>
+                <w:rFonts w:ascii="Segoe UI" w:hAnsi="Segoe UI" w:cs="Segoe UI"/>
+                <w:sz w:val="18"/>
+                <w:szCs w:val="18"/>
               </w:rPr>
             </w:pPr>
+            <w:r>
+              <w:rPr>
+                <w:rStyle w:val="normaltextrun"/>
+                <w:rFonts w:ascii="Calibri" w:hAnsi="Calibri" w:cs="Calibri"/>
+              </w:rPr>
+              <w:t> </w:t>
+            </w:r>
+            <w:r>
+              <w:rPr>
+                <w:rStyle w:val="eop"/>
+                <w:rFonts w:ascii="Calibri" w:hAnsi="Calibri" w:cs="Calibri"/>
+              </w:rPr>
+              <w:t> </w:t>
+            </w:r>
           </w:p>
           <w:p>
             <w:pPr>
-              <w:rPr>
-                <w:rFonts w:cstheme="minorHAnsi"/>
-                <w:sz w:val="24"/>
-                <w:szCs w:val="24"/>
+              <w:pStyle w:val="paragraph"/>
+              <w:spacing w:before="0" w:beforeAutospacing="0" w:after="0" w:afterAutospacing="0"/>
+              <w:textAlignment w:val="baseline"/>
+              <w:rPr>
+                <w:rFonts w:ascii="Segoe UI" w:hAnsi="Segoe UI" w:cs="Segoe UI"/>
+                <w:sz w:val="18"/>
+                <w:szCs w:val="18"/>
               </w:rPr>
             </w:pPr>
             <w:r>
               <w:rPr>
-                <w:rFonts w:cstheme="minorHAnsi"/>
-                <w:sz w:val="24"/>
-                <w:szCs w:val="24"/>
+                <w:rStyle w:val="normaltextrun"/>
+                <w:rFonts w:ascii="Calibri" w:hAnsi="Calibri" w:cs="Calibri"/>
               </w:rPr>
               <w:t>Manpower Cost:</w:t>
             </w:r>
+            <w:r>
+              <w:rPr>
+                <w:rStyle w:val="eop"/>
+                <w:rFonts w:ascii="Calibri" w:hAnsi="Calibri" w:cs="Calibri"/>
+              </w:rPr>
+              <w:t> </w:t>
+            </w:r>
           </w:p>
           <w:p>
             <w:pPr>
-              <w:rPr>
-                <w:rFonts w:cstheme="minorHAnsi"/>
-                <w:sz w:val="24"/>
-                <w:szCs w:val="24"/>
+              <w:pStyle w:val="paragraph"/>
+              <w:spacing w:before="0" w:beforeAutospacing="0" w:after="0" w:afterAutospacing="0"/>
+              <w:textAlignment w:val="baseline"/>
+              <w:rPr>
+                <w:rFonts w:ascii="Segoe UI" w:hAnsi="Segoe UI" w:cs="Segoe UI"/>
+                <w:sz w:val="18"/>
+                <w:szCs w:val="18"/>
               </w:rPr>
             </w:pPr>
             <w:r>
               <w:rPr>
-                <w:rFonts w:cstheme="minorHAnsi"/>
-                <w:sz w:val="24"/>
-                <w:szCs w:val="24"/>
-              </w:rPr>
-              <w:t xml:space="preserve">Project Manager = PHP 42,250 </w:t>
-            </w:r>
-            <w:r>
-              <w:rPr>
-                <w:rFonts w:cstheme="minorHAnsi"/>
-                <w:sz w:val="24"/>
-                <w:szCs w:val="24"/>
-              </w:rPr>
-              <w:t>/ month</w:t>
+                <w:rStyle w:val="normaltextrun"/>
+                <w:rFonts w:ascii="Calibri" w:hAnsi="Calibri" w:cs="Calibri"/>
+              </w:rPr>
+              <w:t>Project Manager = PHP 42,250 / month</w:t>
+            </w:r>
+            <w:r>
+              <w:rPr>
+                <w:rStyle w:val="eop"/>
+                <w:rFonts w:ascii="Calibri" w:hAnsi="Calibri" w:cs="Calibri"/>
+              </w:rPr>
+              <w:t> </w:t>
             </w:r>
           </w:p>
           <w:p>
             <w:pPr>
-              <w:rPr>
-                <w:rFonts w:cstheme="minorHAnsi"/>
-                <w:sz w:val="24"/>
-                <w:szCs w:val="24"/>
+              <w:pStyle w:val="paragraph"/>
+              <w:spacing w:before="0" w:beforeAutospacing="0" w:after="0" w:afterAutospacing="0"/>
+              <w:textAlignment w:val="baseline"/>
+              <w:rPr>
+                <w:rFonts w:ascii="Segoe UI" w:hAnsi="Segoe UI" w:cs="Segoe UI"/>
+                <w:sz w:val="18"/>
+                <w:szCs w:val="18"/>
               </w:rPr>
             </w:pPr>
             <w:r>
               <w:rPr>
-                <w:rFonts w:cstheme="minorHAnsi"/>
-                <w:sz w:val="24"/>
-                <w:szCs w:val="24"/>
-              </w:rPr>
-              <w:t xml:space="preserve">Documentation Specialist = PHP 16,000 </w:t>
-            </w:r>
-            <w:r>
-              <w:rPr>
-                <w:rFonts w:cstheme="minorHAnsi"/>
-                <w:sz w:val="24"/>
-                <w:szCs w:val="24"/>
-              </w:rPr>
-              <w:t>/ month</w:t>
+                <w:rStyle w:val="normaltextrun"/>
+                <w:rFonts w:ascii="Calibri" w:hAnsi="Calibri" w:cs="Calibri"/>
+              </w:rPr>
+              <w:t>Documentation Specialist = PHP 16,000 / month</w:t>
+            </w:r>
+            <w:r>
+              <w:rPr>
+                <w:rStyle w:val="eop"/>
+                <w:rFonts w:ascii="Calibri" w:hAnsi="Calibri" w:cs="Calibri"/>
+              </w:rPr>
+              <w:t> </w:t>
             </w:r>
           </w:p>
           <w:p>
             <w:pPr>
-              <w:rPr>
-                <w:rFonts w:cstheme="minorHAnsi"/>
-                <w:sz w:val="24"/>
-                <w:szCs w:val="24"/>
+              <w:pStyle w:val="paragraph"/>
+              <w:spacing w:before="0" w:beforeAutospacing="0" w:after="0" w:afterAutospacing="0"/>
+              <w:textAlignment w:val="baseline"/>
+              <w:rPr>
+                <w:rFonts w:ascii="Segoe UI" w:hAnsi="Segoe UI" w:cs="Segoe UI"/>
+                <w:sz w:val="18"/>
+                <w:szCs w:val="18"/>
               </w:rPr>
             </w:pPr>
+            <w:r>
+              <w:rPr>
+                <w:rStyle w:val="normaltextrun"/>
+                <w:rFonts w:ascii="Calibri" w:hAnsi="Calibri" w:cs="Calibri"/>
+              </w:rPr>
+              <w:t> </w:t>
+            </w:r>
+            <w:r>
+              <w:rPr>
+                <w:rStyle w:val="eop"/>
+                <w:rFonts w:ascii="Calibri" w:hAnsi="Calibri" w:cs="Calibri"/>
+              </w:rPr>
+              <w:t> </w:t>
+            </w:r>
           </w:p>
           <w:p>
             <w:pPr>
-              <w:rPr>
-                <w:rFonts w:cstheme="minorHAnsi"/>
-                <w:sz w:val="24"/>
-                <w:szCs w:val="24"/>
+              <w:pStyle w:val="paragraph"/>
+              <w:spacing w:before="0" w:beforeAutospacing="0" w:after="0" w:afterAutospacing="0"/>
+              <w:textAlignment w:val="baseline"/>
+              <w:rPr>
+                <w:rFonts w:ascii="Segoe UI" w:hAnsi="Segoe UI" w:cs="Segoe UI"/>
+                <w:sz w:val="18"/>
+                <w:szCs w:val="18"/>
               </w:rPr>
             </w:pPr>
             <w:r>
               <w:rPr>
-                <w:rFonts w:cstheme="minorHAnsi"/>
-                <w:sz w:val="24"/>
-                <w:szCs w:val="24"/>
+                <w:rStyle w:val="normaltextrun"/>
+                <w:rFonts w:ascii="Calibri" w:hAnsi="Calibri" w:cs="Calibri"/>
               </w:rPr>
               <w:t>Miscellaneous:</w:t>
             </w:r>
+            <w:r>
+              <w:rPr>
+                <w:rStyle w:val="eop"/>
+                <w:rFonts w:ascii="Calibri" w:hAnsi="Calibri" w:cs="Calibri"/>
+              </w:rPr>
+              <w:t> </w:t>
+            </w:r>
           </w:p>
           <w:p>
             <w:pPr>
-              <w:rPr>
-                <w:rFonts w:cstheme="minorHAnsi"/>
-                <w:sz w:val="24"/>
-                <w:szCs w:val="24"/>
+              <w:pStyle w:val="paragraph"/>
+              <w:spacing w:before="0" w:beforeAutospacing="0" w:after="0" w:afterAutospacing="0"/>
+              <w:textAlignment w:val="baseline"/>
+              <w:rPr>
+                <w:rFonts w:ascii="Segoe UI" w:hAnsi="Segoe UI" w:cs="Segoe UI"/>
+                <w:sz w:val="18"/>
+                <w:szCs w:val="18"/>
               </w:rPr>
             </w:pPr>
             <w:r>
               <w:rPr>
-                <w:rFonts w:cstheme="minorHAnsi"/>
-                <w:sz w:val="24"/>
-                <w:szCs w:val="24"/>
+                <w:rStyle w:val="normaltextrun"/>
+                <w:rFonts w:ascii="Calibri" w:hAnsi="Calibri" w:cs="Calibri"/>
               </w:rPr>
               <w:t>Monthly Rent (one unit) = PHP 20,000 / month (10 months duration) = PHP 200,000</w:t>
             </w:r>
+            <w:r>
+              <w:rPr>
+                <w:rStyle w:val="eop"/>
+                <w:rFonts w:ascii="Calibri" w:hAnsi="Calibri" w:cs="Calibri"/>
+              </w:rPr>
+              <w:t> </w:t>
+            </w:r>
           </w:p>
           <w:p>
             <w:pPr>
-              <w:rPr>
-                <w:rFonts w:cstheme="minorHAnsi"/>
-                <w:sz w:val="24"/>
-                <w:szCs w:val="24"/>
+              <w:pStyle w:val="paragraph"/>
+              <w:spacing w:before="0" w:beforeAutospacing="0" w:after="0" w:afterAutospacing="0"/>
+              <w:textAlignment w:val="baseline"/>
+              <w:rPr>
+                <w:rFonts w:ascii="Segoe UI" w:hAnsi="Segoe UI" w:cs="Segoe UI"/>
+                <w:sz w:val="18"/>
+                <w:szCs w:val="18"/>
               </w:rPr>
             </w:pPr>
             <w:r>
               <w:rPr>
-                <w:rFonts w:cstheme="minorHAnsi"/>
-                <w:sz w:val="24"/>
-                <w:szCs w:val="24"/>
+                <w:rStyle w:val="normaltextrun"/>
+                <w:rFonts w:ascii="Calibri" w:hAnsi="Calibri" w:cs="Calibri"/>
               </w:rPr>
               <w:t>Internet (</w:t>
             </w:r>
             <w:proofErr w:type="spellStart"/>
             <w:r>
               <w:rPr>
-                <w:rFonts w:cstheme="minorHAnsi"/>
-                <w:sz w:val="24"/>
-                <w:szCs w:val="24"/>
+                <w:rStyle w:val="normaltextrun"/>
+                <w:rFonts w:ascii="Calibri" w:hAnsi="Calibri" w:cs="Calibri"/>
               </w:rPr>
               <w:t>Flexibiz</w:t>
             </w:r>
             <w:proofErr w:type="spellEnd"/>
             <w:r>
               <w:rPr>
-                <w:rFonts w:cstheme="minorHAnsi"/>
-                <w:sz w:val="24"/>
-                <w:szCs w:val="24"/>
+                <w:rStyle w:val="normaltextrun"/>
+                <w:rFonts w:ascii="Calibri" w:hAnsi="Calibri" w:cs="Calibri"/>
               </w:rPr>
               <w:t xml:space="preserve"> 120) = PHP 6,000 / month (10 months duration)</w:t>
             </w:r>
             <w:r>
               <w:rPr>
-                <w:rFonts w:cstheme="minorHAnsi"/>
-                <w:sz w:val="24"/>
-                <w:szCs w:val="24"/>
+                <w:rStyle w:val="scxw38753507"/>
+                <w:rFonts w:ascii="Calibri" w:hAnsi="Calibri" w:cs="Calibri"/>
+              </w:rPr>
+              <w:t> </w:t>
+            </w:r>
+            <w:r>
+              <w:rPr>
+                <w:rFonts w:ascii="Calibri" w:hAnsi="Calibri" w:cs="Calibri"/>
               </w:rPr>
               <w:br/>
+            </w:r>
+            <w:r>
+              <w:rPr>
+                <w:rStyle w:val="normaltextrun"/>
+                <w:rFonts w:ascii="Calibri" w:hAnsi="Calibri" w:cs="Calibri"/>
+              </w:rPr>
               <w:t>= PHP 60,000</w:t>
             </w:r>
+            <w:r>
+              <w:rPr>
+                <w:rStyle w:val="eop"/>
+                <w:rFonts w:ascii="Calibri" w:hAnsi="Calibri" w:cs="Calibri"/>
+              </w:rPr>
+              <w:t> </w:t>
+            </w:r>
           </w:p>
           <w:p>
             <w:pPr>
-              <w:rPr>
-                <w:rFonts w:cstheme="minorHAnsi"/>
-                <w:sz w:val="24"/>
-                <w:szCs w:val="24"/>
+              <w:pStyle w:val="paragraph"/>
+              <w:spacing w:before="0" w:beforeAutospacing="0" w:after="0" w:afterAutospacing="0"/>
+              <w:textAlignment w:val="baseline"/>
+              <w:rPr>
+                <w:rFonts w:ascii="Segoe UI" w:hAnsi="Segoe UI" w:cs="Segoe UI"/>
+                <w:sz w:val="18"/>
+                <w:szCs w:val="18"/>
               </w:rPr>
             </w:pPr>
             <w:r>
               <w:rPr>
-                <w:rFonts w:cstheme="minorHAnsi"/>
-                <w:sz w:val="24"/>
-                <w:szCs w:val="24"/>
+                <w:rStyle w:val="normaltextrun"/>
+                <w:rFonts w:ascii="Calibri" w:hAnsi="Calibri" w:cs="Calibri"/>
               </w:rPr>
               <w:t>Internet (</w:t>
             </w:r>
             <w:proofErr w:type="spellStart"/>
             <w:r>
               <w:rPr>
-                <w:rFonts w:cstheme="minorHAnsi"/>
-                <w:sz w:val="24"/>
-                <w:szCs w:val="24"/>
+                <w:rStyle w:val="normaltextrun"/>
+                <w:rFonts w:ascii="Calibri" w:hAnsi="Calibri" w:cs="Calibri"/>
               </w:rPr>
               <w:t>Flexibiz</w:t>
             </w:r>
             <w:proofErr w:type="spellEnd"/>
             <w:r>
               <w:rPr>
-                <w:rFonts w:cstheme="minorHAnsi"/>
-                <w:sz w:val="24"/>
-                <w:szCs w:val="24"/>
+                <w:rStyle w:val="normaltextrun"/>
+                <w:rFonts w:ascii="Calibri" w:hAnsi="Calibri" w:cs="Calibri"/>
               </w:rPr>
               <w:t xml:space="preserve"> 120) Installation Fee = PHP 5,000 (</w:t>
             </w:r>
             <w:proofErr w:type="spellStart"/>
             <w:r>
               <w:rPr>
-                <w:rFonts w:cstheme="minorHAnsi"/>
-                <w:sz w:val="24"/>
-                <w:szCs w:val="24"/>
+                <w:rStyle w:val="normaltextrun"/>
+                <w:rFonts w:ascii="Calibri" w:hAnsi="Calibri" w:cs="Calibri"/>
               </w:rPr>
               <w:t>one time</w:t>
             </w:r>
             <w:proofErr w:type="spellEnd"/>
             <w:r>
               <w:rPr>
-                <w:rFonts w:cstheme="minorHAnsi"/>
-                <w:sz w:val="24"/>
-                <w:szCs w:val="24"/>
+                <w:rStyle w:val="normaltextrun"/>
+                <w:rFonts w:ascii="Calibri" w:hAnsi="Calibri" w:cs="Calibri"/>
               </w:rPr>
               <w:t xml:space="preserve"> payment)</w:t>
             </w:r>
+            <w:r>
+              <w:rPr>
+                <w:rStyle w:val="eop"/>
+                <w:rFonts w:ascii="Calibri" w:hAnsi="Calibri" w:cs="Calibri"/>
+              </w:rPr>
+              <w:t> </w:t>
+            </w:r>
           </w:p>
           <w:p>
             <w:pPr>
-              <w:rPr>
-                <w:rFonts w:ascii="SimSun"/>
-                <w:sz w:val="24"/>
-                <w:szCs w:val="24"/>
+              <w:pStyle w:val="paragraph"/>
+              <w:spacing w:before="0" w:beforeAutospacing="0" w:after="0" w:afterAutospacing="0"/>
+              <w:textAlignment w:val="baseline"/>
+              <w:rPr>
+                <w:rFonts w:ascii="Segoe UI" w:hAnsi="Segoe UI" w:cs="Segoe UI"/>
+                <w:sz w:val="18"/>
+                <w:szCs w:val="18"/>
               </w:rPr>
             </w:pPr>
             <w:r>
               <w:rPr>
-                <w:rFonts w:cstheme="minorHAnsi"/>
-                <w:sz w:val="24"/>
-                <w:szCs w:val="24"/>
+                <w:rStyle w:val="normaltextrun"/>
+                <w:rFonts w:ascii="Calibri" w:hAnsi="Calibri" w:cs="Calibri"/>
+              </w:rPr>
+              <w:t>Water bill = PHP 500 / month (10 months duration) = PHP 5,000</w:t>
+            </w:r>
+            <w:r>
+              <w:rPr>
+                <w:rStyle w:val="eop"/>
+                <w:rFonts w:ascii="Calibri" w:hAnsi="Calibri" w:cs="Calibri"/>
+              </w:rPr>
+              <w:t> </w:t>
+            </w:r>
+          </w:p>
+          <w:p>
+            <w:pPr>
+              <w:pStyle w:val="paragraph"/>
+              <w:spacing w:before="0" w:beforeAutospacing="0" w:after="0" w:afterAutospacing="0"/>
+              <w:textAlignment w:val="baseline"/>
+              <w:rPr>
+                <w:rFonts w:ascii="Segoe UI" w:hAnsi="Segoe UI" w:cs="Segoe UI"/>
+                <w:sz w:val="18"/>
+                <w:szCs w:val="18"/>
+              </w:rPr>
+            </w:pPr>
+            <w:r>
+              <w:rPr>
+                <w:rStyle w:val="normaltextrun"/>
+                <w:rFonts w:ascii="Calibri" w:hAnsi="Calibri" w:cs="Calibri"/>
               </w:rPr>
               <w:t xml:space="preserve">Total = </w:t>
             </w:r>
             <w:r>
               <w:rPr>
-                <w:rFonts w:cstheme="minorHAnsi"/>
+                <w:rStyle w:val="normaltextrun"/>
+                <w:rFonts w:ascii="Calibri" w:hAnsi="Calibri" w:cs="Calibri"/>
                 <w:b/>
                 <w:bCs/>
-                <w:sz w:val="24"/>
-                <w:szCs w:val="24"/>
-              </w:rPr>
-              <w:t xml:space="preserve">PHP </w:t>
-            </w:r>
-            <w:r>
-              <w:rPr>
-                <w:rFonts w:cstheme="minorHAnsi"/>
-                <w:b/>
-                <w:bCs/>
-                <w:sz w:val="24"/>
-                <w:szCs w:val="24"/>
-              </w:rPr>
-              <w:t>551</w:t>
-            </w:r>
-            <w:r>
-              <w:rPr>
-                <w:rFonts w:cstheme="minorHAnsi"/>
-                <w:b/>
-                <w:bCs/>
-                <w:sz w:val="24"/>
-                <w:szCs w:val="24"/>
-              </w:rPr>
-              <w:t>,618</w:t>
-            </w:r>
+              </w:rPr>
+              <w:t>PHP 556,618</w:t>
+            </w:r>
+            <w:r>
+              <w:rPr>
+                <w:rStyle w:val="eop"/>
+                <w:rFonts w:ascii="Calibri" w:hAnsi="Calibri" w:cs="Calibri"/>
+              </w:rPr>
+              <w:t> </w:t>
+            </w:r>
+          </w:p>
+          <w:p>
+            <w:pPr>
+              <w:rPr>
+                <w:rFonts w:ascii="SimSun"/>
+                <w:sz w:val="24"/>
+                <w:szCs w:val="24"/>
+              </w:rPr>
+            </w:pPr>
           </w:p>
         </w:tc>
       </w:tr>
@@ -23989,6 +24118,35 @@
       <w:ind w:left="720"/>
       <w:contextualSpacing/>
     </w:pPr>
+  </w:style>
+  <w:style w:type="paragraph" w:customStyle="1" w:styleId="paragraph">
+    <w:name w:val="paragraph"/>
+    <w:basedOn w:val="Normal"/>
+    <w:rsid w:val="00953D6B"/>
+    <w:pPr>
+      <w:spacing w:before="100" w:beforeAutospacing="1" w:after="100" w:afterAutospacing="1"/>
+    </w:pPr>
+    <w:rPr>
+      <w:rFonts w:ascii="Times New Roman" w:eastAsia="Times New Roman" w:hAnsi="Times New Roman" w:cs="Times New Roman"/>
+      <w:sz w:val="24"/>
+      <w:szCs w:val="24"/>
+      <w:lang w:eastAsia="en-US"/>
+    </w:rPr>
+  </w:style>
+  <w:style w:type="character" w:customStyle="1" w:styleId="normaltextrun">
+    <w:name w:val="normaltextrun"/>
+    <w:basedOn w:val="DefaultParagraphFont"/>
+    <w:rsid w:val="00953D6B"/>
+  </w:style>
+  <w:style w:type="character" w:customStyle="1" w:styleId="scxw38753507">
+    <w:name w:val="scxw38753507"/>
+    <w:basedOn w:val="DefaultParagraphFont"/>
+    <w:rsid w:val="00953D6B"/>
+  </w:style>
+  <w:style w:type="character" w:customStyle="1" w:styleId="eop">
+    <w:name w:val="eop"/>
+    <w:basedOn w:val="DefaultParagraphFont"/>
+    <w:rsid w:val="00953D6B"/>
   </w:style>
 </w:styles>
 </file>

</xml_diff>

<commit_message>
updated schedule and budget
</commit_message>
<xml_diff>
--- a/documentation/projman/KAYVI_Byte - Work Package.docx
+++ b/documentation/projman/KAYVI_Byte - Work Package.docx
@@ -819,46 +819,6 @@
                 <w:lang w:eastAsia="en-US"/>
               </w:rPr>
               <w:t>The team will be able to complete the project within the allocated time. </w:t>
-            </w:r>
-          </w:p>
-          <w:p>
-            <w:pPr>
-              <w:textAlignment w:val="baseline"/>
-              <w:rPr>
-                <w:rFonts w:ascii="Times New Roman" w:eastAsia="Times New Roman" w:hAnsi="Times New Roman" w:cs="Times New Roman"/>
-                <w:sz w:val="24"/>
-                <w:szCs w:val="24"/>
-                <w:lang w:eastAsia="en-US"/>
-              </w:rPr>
-            </w:pPr>
-            <w:r>
-              <w:rPr>
-                <w:rFonts w:ascii="Calibri" w:eastAsia="Times New Roman" w:hAnsi="Calibri" w:cs="Calibri"/>
-                <w:sz w:val="24"/>
-                <w:szCs w:val="24"/>
-                <w:lang w:eastAsia="en-US"/>
-              </w:rPr>
-              <w:t>  </w:t>
-            </w:r>
-          </w:p>
-          <w:p>
-            <w:pPr>
-              <w:textAlignment w:val="baseline"/>
-              <w:rPr>
-                <w:rFonts w:ascii="Times New Roman" w:eastAsia="Times New Roman" w:hAnsi="Times New Roman" w:cs="Times New Roman"/>
-                <w:sz w:val="24"/>
-                <w:szCs w:val="24"/>
-                <w:lang w:eastAsia="en-US"/>
-              </w:rPr>
-            </w:pPr>
-            <w:r>
-              <w:rPr>
-                <w:rFonts w:ascii="Calibri" w:eastAsia="Times New Roman" w:hAnsi="Calibri" w:cs="Calibri"/>
-                <w:sz w:val="24"/>
-                <w:szCs w:val="24"/>
-                <w:lang w:eastAsia="en-US"/>
-              </w:rPr>
-              <w:t>  </w:t>
             </w:r>
           </w:p>
         </w:tc>
@@ -2126,7 +2086,6 @@
                 <w:szCs w:val="24"/>
                 <w:lang w:eastAsia="en-US"/>
               </w:rPr>
-              <w:lastRenderedPageBreak/>
               <w:t>Package Owner: </w:t>
             </w:r>
             <w:r>
@@ -2301,6 +2260,7 @@
                 <w:szCs w:val="24"/>
                 <w:lang w:eastAsia="en-US"/>
               </w:rPr>
+              <w:lastRenderedPageBreak/>
               <w:t>Participants: </w:t>
             </w:r>
             <w:r>
@@ -4273,7 +4233,6 @@
                 <w:szCs w:val="24"/>
                 <w:lang w:eastAsia="en-US"/>
               </w:rPr>
-              <w:lastRenderedPageBreak/>
               <w:t>Description: </w:t>
             </w:r>
             <w:r>
@@ -4318,7 +4277,17 @@
                 <w:szCs w:val="24"/>
                 <w:lang w:eastAsia="en-US"/>
               </w:rPr>
-              <w:t>Analysis stage includes the required documents needed for project analysis. This includes the following files: Project Risk Analysis and Cost Benefit Analysis. This stage must be finished before creating the system as this will highlight the risks and how to mitigate its effects, this will also help as a guide for the stakeholders to know what to do when a risk is encountered.  Another importance of this stage is that, Cost benefit Analysis will help the team to know if they are behind the schedule and budget. </w:t>
+              <w:t xml:space="preserve">Analysis stage includes the required documents needed for project analysis. This includes the following files: Project Risk Analysis and </w:t>
+            </w:r>
+            <w:r>
+              <w:rPr>
+                <w:rFonts w:ascii="Calibri" w:eastAsia="Times New Roman" w:hAnsi="Calibri" w:cs="Calibri"/>
+                <w:sz w:val="24"/>
+                <w:szCs w:val="24"/>
+                <w:lang w:eastAsia="en-US"/>
+              </w:rPr>
+              <w:lastRenderedPageBreak/>
+              <w:t>Cost Benefit Analysis. This stage must be finished before creating the system as this will highlight the risks and how to mitigate its effects, this will also help as a guide for the stakeholders to know what to do when a risk is encountered.  Another importance of this stage is that, Cost benefit Analysis will help the team to know if they are behind the schedule and budget. </w:t>
             </w:r>
           </w:p>
         </w:tc>
@@ -4360,6 +4329,7 @@
                 <w:szCs w:val="24"/>
                 <w:lang w:eastAsia="en-US"/>
               </w:rPr>
+              <w:lastRenderedPageBreak/>
               <w:t>Completion State: </w:t>
             </w:r>
             <w:r>
@@ -6172,7 +6142,7 @@
                 <w:szCs w:val="24"/>
                 <w:lang w:eastAsia="en-US"/>
               </w:rPr>
-              <w:t xml:space="preserve">Design stage includes the required documents needed for project designing. This includes the following files: Process Design and User </w:t>
+              <w:t xml:space="preserve">Design stage includes the required documents needed for project designing. This includes the following files: Process Design and User Interface. Front-end and Back-end developers need to start creating </w:t>
             </w:r>
             <w:r>
               <w:rPr>
@@ -6182,7 +6152,7 @@
                 <w:lang w:eastAsia="en-US"/>
               </w:rPr>
               <w:lastRenderedPageBreak/>
-              <w:t>Interface. Front-end and Back-end developers need to start creating the system, this includes the UI/UX for the application, Back-end and security. </w:t>
+              <w:t>the system, this includes the UI/UX for the application, Back-end and security. </w:t>
             </w:r>
           </w:p>
         </w:tc>
@@ -7955,7 +7925,7 @@
                 <w:szCs w:val="24"/>
                 <w:lang w:eastAsia="en-US"/>
               </w:rPr>
-              <w:t xml:space="preserve">Design stage includes the required documents needed for project testing. This includes the following processes: System Test, User Acceptance Test, and Unit and Integration Testing. In this stage, a </w:t>
+              <w:t xml:space="preserve">Design stage includes the required documents needed for project testing. This includes the following processes: System Test, User Acceptance Test, and Unit and Integration Testing. In this stage, a Software tester is required, this is to know if the application is </w:t>
             </w:r>
             <w:r>
               <w:rPr>
@@ -7965,7 +7935,7 @@
                 <w:lang w:eastAsia="en-US"/>
               </w:rPr>
               <w:lastRenderedPageBreak/>
-              <w:t>Software tester is required, this is to know if the application is working properly and if there are issues found within the testing phase, the developers need to fix that issue before the implementation of the application. </w:t>
+              <w:t>working properly and if there are issues found within the testing phase, the developers need to fix that issue before the implementation of the application. </w:t>
             </w:r>
           </w:p>
         </w:tc>
@@ -9604,7 +9574,6 @@
                 <w:szCs w:val="24"/>
                 <w:lang w:eastAsia="en-US"/>
               </w:rPr>
-              <w:lastRenderedPageBreak/>
               <w:t>Package Owner: </w:t>
             </w:r>
             <w:r>
@@ -9692,6 +9661,7 @@
                 <w:szCs w:val="24"/>
                 <w:lang w:eastAsia="en-US"/>
               </w:rPr>
+              <w:lastRenderedPageBreak/>
               <w:t>Owner Organization: </w:t>
             </w:r>
             <w:r>
@@ -11220,7 +11190,6 @@
                 <w:szCs w:val="24"/>
                 <w:lang w:eastAsia="en-US"/>
               </w:rPr>
-              <w:lastRenderedPageBreak/>
               <w:t>Work Package: </w:t>
             </w:r>
             <w:r>
@@ -11308,6 +11277,7 @@
                 <w:szCs w:val="24"/>
                 <w:lang w:eastAsia="en-US"/>
               </w:rPr>
+              <w:lastRenderedPageBreak/>
               <w:t>Duration:</w:t>
             </w:r>
             <w:r>
@@ -36211,6 +36181,15 @@
 </file>
 
 <file path=customXml/item1.xml><?xml version="1.0" encoding="utf-8"?>
+<?mso-contentType ?>
+<FormTemplates xmlns="http://schemas.microsoft.com/sharepoint/v3/contenttype/forms">
+  <Display>DocumentLibraryForm</Display>
+  <Edit>DocumentLibraryForm</Edit>
+  <New>DocumentLibraryForm</New>
+</FormTemplates>
+</file>
+
+<file path=customXml/item2.xml><?xml version="1.0" encoding="utf-8"?>
 <p:properties xmlns:p="http://schemas.microsoft.com/office/2006/metadata/properties" xmlns:xsi="http://www.w3.org/2001/XMLSchema-instance" xmlns:pc="http://schemas.microsoft.com/office/infopath/2007/PartnerControls">
   <documentManagement>
     <TaxCatchAll xmlns="0d803109-e11b-45d4-a4e8-5bf0740163af" xsi:nil="true"/>
@@ -36219,15 +36198,6 @@
     </lcf76f155ced4ddcb4097134ff3c332f>
   </documentManagement>
 </p:properties>
-</file>
-
-<file path=customXml/item2.xml><?xml version="1.0" encoding="utf-8"?>
-<?mso-contentType ?>
-<FormTemplates xmlns="http://schemas.microsoft.com/sharepoint/v3/contenttype/forms">
-  <Display>DocumentLibraryForm</Display>
-  <Edit>DocumentLibraryForm</Edit>
-  <New>DocumentLibraryForm</New>
-</FormTemplates>
 </file>
 
 <file path=customXml/item3.xml><?xml version="1.0" encoding="utf-8"?>
@@ -36448,20 +36418,20 @@
 </file>
 
 <file path=customXml/itemProps1.xml><?xml version="1.0" encoding="utf-8"?>
+<ds:datastoreItem xmlns:ds="http://schemas.openxmlformats.org/officeDocument/2006/customXml" ds:itemID="{F3B69624-7A5E-49A2-85AF-E6918B2FBBDD}">
+  <ds:schemaRefs>
+    <ds:schemaRef ds:uri="http://schemas.microsoft.com/sharepoint/v3/contenttype/forms"/>
+  </ds:schemaRefs>
+</ds:datastoreItem>
+</file>
+
+<file path=customXml/itemProps2.xml><?xml version="1.0" encoding="utf-8"?>
 <ds:datastoreItem xmlns:ds="http://schemas.openxmlformats.org/officeDocument/2006/customXml" ds:itemID="{40DEC356-A0AA-4212-8262-DA2CE5973947}">
   <ds:schemaRefs>
     <ds:schemaRef ds:uri="http://schemas.microsoft.com/office/2006/metadata/properties"/>
     <ds:schemaRef ds:uri="http://schemas.microsoft.com/office/infopath/2007/PartnerControls"/>
     <ds:schemaRef ds:uri="0d803109-e11b-45d4-a4e8-5bf0740163af"/>
     <ds:schemaRef ds:uri="31aac78f-6ed8-4134-ac7e-47c186d487c3"/>
-  </ds:schemaRefs>
-</ds:datastoreItem>
-</file>
-
-<file path=customXml/itemProps2.xml><?xml version="1.0" encoding="utf-8"?>
-<ds:datastoreItem xmlns:ds="http://schemas.openxmlformats.org/officeDocument/2006/customXml" ds:itemID="{F3B69624-7A5E-49A2-85AF-E6918B2FBBDD}">
-  <ds:schemaRefs>
-    <ds:schemaRef ds:uri="http://schemas.microsoft.com/sharepoint/v3/contenttype/forms"/>
   </ds:schemaRefs>
 </ds:datastoreItem>
 </file>

</xml_diff>